<commit_message>
Ejercicios del 6 al 10
</commit_message>
<xml_diff>
--- a/html/Ejercicios/10 ejercicios de aplicación de html.docx
+++ b/html/Ejercicios/10 ejercicios de aplicación de html.docx
@@ -188,14 +188,27 @@
       <w:r>
         <w:t xml:space="preserve">Ilustración </w:t>
       </w:r>
-      <w:fldSimple w:instr=" SEQ Ilustración \* ARABIC ">
-        <w:r>
-          <w:rPr>
-            <w:noProof/>
-          </w:rPr>
-          <w:t>1</w:t>
-        </w:r>
-      </w:fldSimple>
+      <w:r>
+        <w:fldChar w:fldCharType="begin"/>
+      </w:r>
+      <w:r>
+        <w:instrText xml:space="preserve"> SEQ Ilustración \* ARABIC </w:instrText>
+      </w:r>
+      <w:r>
+        <w:fldChar w:fldCharType="separate"/>
+      </w:r>
+      <w:r>
+        <w:rPr>
+          <w:noProof/>
+        </w:rPr>
+        <w:t>1</w:t>
+      </w:r>
+      <w:r>
+        <w:rPr>
+          <w:noProof/>
+        </w:rPr>
+        <w:fldChar w:fldCharType="end"/>
+      </w:r>
       <w:r>
         <w:t xml:space="preserve"> listas anidadas en </w:t>
       </w:r>
@@ -1634,6 +1647,9 @@
         <w:t xml:space="preserve"> </w:t>
       </w:r>
     </w:p>
+    <w:p/>
+    <w:p/>
+    <w:p/>
     <w:sectPr>
       <w:pgSz w:w="11906" w:h="16838"/>
       <w:pgMar w:top="1417" w:right="1701" w:bottom="1417" w:left="1701" w:header="708" w:footer="708" w:gutter="0"/>
@@ -2925,6 +2941,16 @@
       <w:u w:val="single"/>
     </w:rPr>
   </w:style>
+  <w:style w:type="character" w:customStyle="1" w:styleId="normaltextrun">
+    <w:name w:val="normaltextrun"/>
+    <w:basedOn w:val="Fuentedeprrafopredeter"/>
+    <w:rsid w:val="0066159C"/>
+  </w:style>
+  <w:style w:type="character" w:customStyle="1" w:styleId="eop">
+    <w:name w:val="eop"/>
+    <w:basedOn w:val="Fuentedeprrafopredeter"/>
+    <w:rsid w:val="0066159C"/>
+  </w:style>
 </w:styles>
 </file>
 
@@ -3190,23 +3216,6 @@
 </file>
 
 <file path=customXml/item1.xml><?xml version="1.0" encoding="utf-8"?>
-<?mso-contentType ?>
-<FormTemplates xmlns="http://schemas.microsoft.com/sharepoint/v3/contenttype/forms">
-  <Display>DocumentLibraryForm</Display>
-  <Edit>DocumentLibraryForm</Edit>
-  <New>DocumentLibraryForm</New>
-</FormTemplates>
-</file>
-
-<file path=customXml/item2.xml><?xml version="1.0" encoding="utf-8"?>
-<p:properties xmlns:p="http://schemas.microsoft.com/office/2006/metadata/properties" xmlns:xsi="http://www.w3.org/2001/XMLSchema-instance" xmlns:pc="http://schemas.microsoft.com/office/infopath/2007/PartnerControls">
-  <documentManagement>
-    <ReferenceId xmlns="6645b89c-3725-451c-a381-9eb40c29bd04" xsi:nil="true"/>
-  </documentManagement>
-</p:properties>
-</file>
-
-<file path=customXml/item3.xml><?xml version="1.0" encoding="utf-8"?>
 <b:Sources xmlns:b="http://schemas.openxmlformats.org/officeDocument/2006/bibliography" xmlns="http://schemas.openxmlformats.org/officeDocument/2006/bibliography" SelectedStyle="\APASixthEditionOfficeOnline.xsl" StyleName="APA" Version="6">
   <b:Source>
     <b:Tag>w3s</b:Tag>
@@ -3365,6 +3374,23 @@
 </b:Sources>
 </file>
 
+<file path=customXml/item2.xml><?xml version="1.0" encoding="utf-8"?>
+<p:properties xmlns:p="http://schemas.microsoft.com/office/2006/metadata/properties" xmlns:xsi="http://www.w3.org/2001/XMLSchema-instance" xmlns:pc="http://schemas.microsoft.com/office/infopath/2007/PartnerControls">
+  <documentManagement>
+    <ReferenceId xmlns="6645b89c-3725-451c-a381-9eb40c29bd04" xsi:nil="true"/>
+  </documentManagement>
+</p:properties>
+</file>
+
+<file path=customXml/item3.xml><?xml version="1.0" encoding="utf-8"?>
+<?mso-contentType ?>
+<FormTemplates xmlns="http://schemas.microsoft.com/sharepoint/v3/contenttype/forms">
+  <Display>DocumentLibraryForm</Display>
+  <Edit>DocumentLibraryForm</Edit>
+  <New>DocumentLibraryForm</New>
+</FormTemplates>
+</file>
+
 <file path=customXml/item4.xml><?xml version="1.0" encoding="utf-8"?>
 <ct:contentTypeSchema xmlns:ct="http://schemas.microsoft.com/office/2006/metadata/contentType" xmlns:ma="http://schemas.microsoft.com/office/2006/metadata/properties/metaAttributes" ct:_="" ma:_="" ma:contentTypeName="Documento" ma:contentTypeID="0x0101008AF397DFC25EAF4DB338F382BB49C7F4" ma:contentTypeVersion="3" ma:contentTypeDescription="Crear nuevo documento." ma:contentTypeScope="" ma:versionID="c6e2e2c5bbf43a29fc42ea74db75a7dc">
   <xsd:schema xmlns:xsd="http://www.w3.org/2001/XMLSchema" xmlns:xs="http://www.w3.org/2001/XMLSchema" xmlns:p="http://schemas.microsoft.com/office/2006/metadata/properties" xmlns:ns2="6645b89c-3725-451c-a381-9eb40c29bd04" targetNamespace="http://schemas.microsoft.com/office/2006/metadata/properties" ma:root="true" ma:fieldsID="88cea5d854ed2d20e564d697d3a9a7b1" ns2:_="">
@@ -3504,9 +3530,9 @@
 </file>
 
 <file path=customXml/itemProps1.xml><?xml version="1.0" encoding="utf-8"?>
-<ds:datastoreItem xmlns:ds="http://schemas.openxmlformats.org/officeDocument/2006/customXml" ds:itemID="{9AA51FEF-B79A-4E4D-9A70-1FA365531B03}">
+<ds:datastoreItem xmlns:ds="http://schemas.openxmlformats.org/officeDocument/2006/customXml" ds:itemID="{C716F090-FE7C-442A-AA71-E2D6A6D651CA}">
   <ds:schemaRefs>
-    <ds:schemaRef ds:uri="http://schemas.microsoft.com/sharepoint/v3/contenttype/forms"/>
+    <ds:schemaRef ds:uri="http://schemas.openxmlformats.org/officeDocument/2006/bibliography"/>
   </ds:schemaRefs>
 </ds:datastoreItem>
 </file>
@@ -3522,9 +3548,9 @@
 </file>
 
 <file path=customXml/itemProps3.xml><?xml version="1.0" encoding="utf-8"?>
-<ds:datastoreItem xmlns:ds="http://schemas.openxmlformats.org/officeDocument/2006/customXml" ds:itemID="{C716F090-FE7C-442A-AA71-E2D6A6D651CA}">
+<ds:datastoreItem xmlns:ds="http://schemas.openxmlformats.org/officeDocument/2006/customXml" ds:itemID="{9AA51FEF-B79A-4E4D-9A70-1FA365531B03}">
   <ds:schemaRefs>
-    <ds:schemaRef ds:uri="http://schemas.openxmlformats.org/officeDocument/2006/bibliography"/>
+    <ds:schemaRef ds:uri="http://schemas.microsoft.com/sharepoint/v3/contenttype/forms"/>
   </ds:schemaRefs>
 </ds:datastoreItem>
 </file>

</xml_diff>